<commit_message>
Not sure if hyperlinks work on Resumes...
</commit_message>
<xml_diff>
--- a/Resume/docx/resumeSep2020.docx
+++ b/Resume/docx/resumeSep2020.docx
@@ -24,14 +24,67 @@
         <w:pStyle w:val="Header"/>
         <w:jc w:val="center"/>
       </w:pPr>
-      <w:r>
-        <w:t>github.com/</w:t>
-      </w:r>
-      <w:proofErr w:type="spellStart"/>
-      <w:r>
-        <w:t>RidRan</w:t>
-      </w:r>
-      <w:proofErr w:type="spellEnd"/>
+      <w:hyperlink r:id="rId7" w:history="1">
+        <w:r>
+          <w:rPr>
+            <w:rStyle w:val="Hyperlink"/>
+            <w:color w:val="auto"/>
+            <w:u w:val="none"/>
+          </w:rPr>
+          <w:t>GitH</w:t>
+        </w:r>
+        <w:r>
+          <w:rPr>
+            <w:rStyle w:val="Hyperlink"/>
+            <w:color w:val="auto"/>
+            <w:u w:val="none"/>
+          </w:rPr>
+          <w:t>u</w:t>
+        </w:r>
+        <w:r>
+          <w:rPr>
+            <w:rStyle w:val="Hyperlink"/>
+            <w:color w:val="auto"/>
+            <w:u w:val="none"/>
+          </w:rPr>
+          <w:t>b</w:t>
+        </w:r>
+      </w:hyperlink>
+      <w:r>
+        <w:t xml:space="preserve"> </w:t>
+      </w:r>
+      <w:r>
+        <w:t>·</w:t>
+      </w:r>
+      <w:r>
+        <w:t xml:space="preserve"> </w:t>
+      </w:r>
+      <w:hyperlink r:id="rId8" w:history="1">
+        <w:r>
+          <w:rPr>
+            <w:rStyle w:val="Hyperlink"/>
+            <w:color w:val="auto"/>
+            <w:u w:val="none"/>
+          </w:rPr>
+          <w:t>Li</w:t>
+        </w:r>
+        <w:r>
+          <w:rPr>
+            <w:rStyle w:val="Hyperlink"/>
+            <w:color w:val="auto"/>
+            <w:u w:val="none"/>
+          </w:rPr>
+          <w:t>n</w:t>
+        </w:r>
+        <w:r>
+          <w:rPr>
+            <w:rStyle w:val="Hyperlink"/>
+            <w:color w:val="auto"/>
+            <w:u w:val="none"/>
+          </w:rPr>
+          <w:t>kedIn</w:t>
+        </w:r>
+      </w:hyperlink>
     </w:p>
     <w:p>
       <w:pPr>
@@ -1366,7 +1419,7 @@
       </w:r>
     </w:p>
     <w:sectPr>
-      <w:footerReference w:type="default" r:id="rId7"/>
+      <w:footerReference w:type="default" r:id="rId9"/>
       <w:type w:val="continuous"/>
       <w:pgSz w:w="12240" w:h="15840"/>
       <w:pgMar w:top="1440" w:right="1440" w:bottom="1440" w:left="1800" w:header="720" w:footer="720" w:gutter="0"/>
@@ -3580,7 +3633,6 @@
   <w:style w:type="character" w:default="1" w:styleId="DefaultParagraphFont">
     <w:name w:val="Default Paragraph Font"/>
     <w:uiPriority w:val="1"/>
-    <w:semiHidden/>
     <w:unhideWhenUsed/>
   </w:style>
   <w:style w:type="table" w:default="1" w:styleId="TableNormal">

</xml_diff>